<commit_message>
Added solution for lab4
</commit_message>
<xml_diff>
--- a/lab2/Мазжухин КЭ-403 Лаб2.docx
+++ b/lab2/Мазжухин КЭ-403 Лаб2.docx
@@ -372,12 +372,21 @@
                 <w:szCs w:val="28"/>
               </w:rPr>
             </w:pPr>
+            <w:proofErr w:type="gramStart"/>
             <w:r>
               <w:rPr>
                 <w:sz w:val="28"/>
                 <w:szCs w:val="28"/>
               </w:rPr>
-              <w:t>Выполнил:____________</w:t>
+              <w:t>Выполнил:_</w:t>
+            </w:r>
+            <w:proofErr w:type="gramEnd"/>
+            <w:r>
+              <w:rPr>
+                <w:sz w:val="28"/>
+                <w:szCs w:val="28"/>
+              </w:rPr>
+              <w:t>___________</w:t>
             </w:r>
             <w:r>
               <w:rPr>
@@ -385,14 +394,7 @@
                 <w:szCs w:val="28"/>
               </w:rPr>
               <w:br/>
-              <w:t>студент группы КЭ-40</w:t>
-            </w:r>
-            <w:r>
-              <w:rPr>
-                <w:sz w:val="28"/>
-                <w:szCs w:val="28"/>
-              </w:rPr>
-              <w:t>3</w:t>
+              <w:t>студент группы КЭ-403</w:t>
             </w:r>
           </w:p>
           <w:p>
@@ -437,12 +439,21 @@
                 <w:szCs w:val="28"/>
               </w:rPr>
             </w:pPr>
+            <w:proofErr w:type="gramStart"/>
             <w:r>
               <w:rPr>
                 <w:sz w:val="28"/>
                 <w:szCs w:val="28"/>
               </w:rPr>
-              <w:t>Проверил:_____________</w:t>
+              <w:t>Проверил:_</w:t>
+            </w:r>
+            <w:proofErr w:type="gramEnd"/>
+            <w:r>
+              <w:rPr>
+                <w:sz w:val="28"/>
+                <w:szCs w:val="28"/>
+              </w:rPr>
+              <w:t>____________</w:t>
             </w:r>
           </w:p>
           <w:p>
@@ -474,8 +485,17 @@
                 <w:sz w:val="28"/>
                 <w:szCs w:val="28"/>
               </w:rPr>
-              <w:t>А.И. Гоглачев</w:t>
+              <w:t xml:space="preserve">А.И. </w:t>
             </w:r>
+            <w:proofErr w:type="spellStart"/>
+            <w:r>
+              <w:rPr>
+                <w:sz w:val="28"/>
+                <w:szCs w:val="28"/>
+              </w:rPr>
+              <w:t>Гоглачев</w:t>
+            </w:r>
+            <w:proofErr w:type="spellEnd"/>
           </w:p>
           <w:p>
             <w:pPr>
@@ -657,7 +677,23 @@
           <w:sz w:val="28"/>
           <w:szCs w:val="28"/>
         </w:rPr>
-        <w:t>Список результирующих правил должен выдаваться в удобочитаемом виде (антецедент→консеквент) с указанием поддержки и достоверности каждого правила. Дополнительные параметры программы: порог достоверности, способ упорядочивания результирующего списка наборов (по убыванию значения поддержки или лексикографическое).</w:t>
+        <w:t>Список результирующих правил должен выдаваться в удобочитаемом виде (</w:t>
+      </w:r>
+      <w:proofErr w:type="spellStart"/>
+      <w:r>
+        <w:rPr>
+          <w:sz w:val="28"/>
+          <w:szCs w:val="28"/>
+        </w:rPr>
+        <w:t>антецедент→консеквент</w:t>
+      </w:r>
+      <w:proofErr w:type="spellEnd"/>
+      <w:r>
+        <w:rPr>
+          <w:sz w:val="28"/>
+          <w:szCs w:val="28"/>
+        </w:rPr>
+        <w:t>) с указанием поддержки и достоверности каждого правила. Дополнительные параметры программы: порог достоверности, способ упорядочивания результирующего списка наборов (по убыванию значения поддержки или лексикографическое).</w:t>
       </w:r>
     </w:p>
     <w:p>
@@ -810,7 +846,23 @@
           <w:sz w:val="28"/>
           <w:szCs w:val="28"/>
         </w:rPr>
-        <w:t xml:space="preserve">Подготовьте список правил, в которых антецедент и консеквент суммарно включают в себя не более семи объектов. Проанализируйте и изложите </w:t>
+        <w:t xml:space="preserve">Подготовьте список правил, в которых антецедент и </w:t>
+      </w:r>
+      <w:proofErr w:type="spellStart"/>
+      <w:r>
+        <w:rPr>
+          <w:sz w:val="28"/>
+          <w:szCs w:val="28"/>
+        </w:rPr>
+        <w:t>консеквент</w:t>
+      </w:r>
+      <w:proofErr w:type="spellEnd"/>
+      <w:r>
+        <w:rPr>
+          <w:sz w:val="28"/>
+          <w:szCs w:val="28"/>
+        </w:rPr>
+        <w:t xml:space="preserve"> суммарно включают в себя не более семи объектов. Проанализируйте и изложите </w:t>
       </w:r>
       <w:r>
         <w:rPr>
@@ -878,7 +930,6 @@
           <w:bCs/>
           <w:sz w:val="28"/>
           <w:szCs w:val="28"/>
-          <w:lang w:val="en-US"/>
         </w:rPr>
       </w:pPr>
       <w:hyperlink r:id="rId5" w:history="1">
@@ -891,8 +942,140 @@
             <w:szCs w:val="28"/>
             <w:lang w:val="en-US"/>
           </w:rPr>
-          <w:t>https://github.com/LN4rkot1k/informationProcessing</w:t>
+          <w:t>https</w:t>
         </w:r>
+        <w:r>
+          <w:rPr>
+            <w:rStyle w:val="a6"/>
+            <w:b/>
+            <w:bCs/>
+            <w:sz w:val="28"/>
+            <w:szCs w:val="28"/>
+          </w:rPr>
+          <w:t>://</w:t>
+        </w:r>
+        <w:proofErr w:type="spellStart"/>
+        <w:r>
+          <w:rPr>
+            <w:rStyle w:val="a6"/>
+            <w:b/>
+            <w:bCs/>
+            <w:sz w:val="28"/>
+            <w:szCs w:val="28"/>
+            <w:lang w:val="en-US"/>
+          </w:rPr>
+          <w:t>github</w:t>
+        </w:r>
+        <w:proofErr w:type="spellEnd"/>
+        <w:r>
+          <w:rPr>
+            <w:rStyle w:val="a6"/>
+            <w:b/>
+            <w:bCs/>
+            <w:sz w:val="28"/>
+            <w:szCs w:val="28"/>
+          </w:rPr>
+          <w:t>.</w:t>
+        </w:r>
+        <w:r>
+          <w:rPr>
+            <w:rStyle w:val="a6"/>
+            <w:b/>
+            <w:bCs/>
+            <w:sz w:val="28"/>
+            <w:szCs w:val="28"/>
+            <w:lang w:val="en-US"/>
+          </w:rPr>
+          <w:t>com</w:t>
+        </w:r>
+        <w:r>
+          <w:rPr>
+            <w:rStyle w:val="a6"/>
+            <w:b/>
+            <w:bCs/>
+            <w:sz w:val="28"/>
+            <w:szCs w:val="28"/>
+          </w:rPr>
+          <w:t>/</w:t>
+        </w:r>
+        <w:r>
+          <w:rPr>
+            <w:rStyle w:val="a6"/>
+            <w:b/>
+            <w:bCs/>
+            <w:sz w:val="28"/>
+            <w:szCs w:val="28"/>
+            <w:lang w:val="en-US"/>
+          </w:rPr>
+          <w:t>LN</w:t>
+        </w:r>
+        <w:r>
+          <w:rPr>
+            <w:rStyle w:val="a6"/>
+            <w:b/>
+            <w:bCs/>
+            <w:sz w:val="28"/>
+            <w:szCs w:val="28"/>
+          </w:rPr>
+          <w:t>4</w:t>
+        </w:r>
+        <w:proofErr w:type="spellStart"/>
+        <w:r>
+          <w:rPr>
+            <w:rStyle w:val="a6"/>
+            <w:b/>
+            <w:bCs/>
+            <w:sz w:val="28"/>
+            <w:szCs w:val="28"/>
+            <w:lang w:val="en-US"/>
+          </w:rPr>
+          <w:t>rkot</w:t>
+        </w:r>
+        <w:proofErr w:type="spellEnd"/>
+        <w:r>
+          <w:rPr>
+            <w:rStyle w:val="a6"/>
+            <w:b/>
+            <w:bCs/>
+            <w:sz w:val="28"/>
+            <w:szCs w:val="28"/>
+          </w:rPr>
+          <w:t>1</w:t>
+        </w:r>
+        <w:r>
+          <w:rPr>
+            <w:rStyle w:val="a6"/>
+            <w:b/>
+            <w:bCs/>
+            <w:sz w:val="28"/>
+            <w:szCs w:val="28"/>
+            <w:lang w:val="en-US"/>
+          </w:rPr>
+          <w:t>k</w:t>
+        </w:r>
+        <w:r>
+          <w:rPr>
+            <w:rStyle w:val="a6"/>
+            <w:b/>
+            <w:bCs/>
+            <w:sz w:val="28"/>
+            <w:szCs w:val="28"/>
+          </w:rPr>
+          <w:t>/</w:t>
+        </w:r>
+        <w:proofErr w:type="spellStart"/>
+        <w:r>
+          <w:rPr>
+            <w:rStyle w:val="a6"/>
+            <w:b/>
+            <w:bCs/>
+            <w:sz w:val="28"/>
+            <w:szCs w:val="28"/>
+            <w:lang w:val="en-US"/>
+          </w:rPr>
+          <w:t>informationProcessing</w:t>
+        </w:r>
+        <w:proofErr w:type="spellEnd"/>
       </w:hyperlink>
     </w:p>
     <w:p>
@@ -905,7 +1088,6 @@
         <w:rPr>
           <w:sz w:val="28"/>
           <w:szCs w:val="28"/>
-          <w:lang w:val="en-US"/>
         </w:rPr>
       </w:pPr>
     </w:p>
@@ -999,9 +1181,9 @@
         </w:rPr>
         <w:lastRenderedPageBreak/>
         <w:drawing>
-          <wp:inline distT="0" distB="0" distL="0" distR="0" wp14:anchorId="3238F91F" wp14:editId="6C0D65FD">
-            <wp:extent cx="5522976" cy="4279642"/>
-            <wp:effectExtent l="19050" t="19050" r="20955" b="26035"/>
+          <wp:inline distT="0" distB="0" distL="0" distR="0" wp14:anchorId="2682BD2E" wp14:editId="6ECC943C">
+            <wp:extent cx="5225948" cy="3781899"/>
+            <wp:effectExtent l="19050" t="19050" r="13335" b="28575"/>
             <wp:docPr id="1" name="Рисунок 1"/>
             <wp:cNvGraphicFramePr>
               <a:graphicFrameLocks xmlns:a="http://schemas.openxmlformats.org/drawingml/2006/main" noChangeAspect="1"/>
@@ -1022,7 +1204,7 @@
                   <pic:spPr>
                     <a:xfrm>
                       <a:off x="0" y="0"/>
-                      <a:ext cx="5527404" cy="4283073"/>
+                      <a:ext cx="5236710" cy="3789687"/>
                     </a:xfrm>
                     <a:prstGeom prst="rect">
                       <a:avLst/>
@@ -1147,15 +1329,16 @@
       </w:pPr>
       <w:r>
         <w:rPr>
+          <w:noProof/>
           <w:sz w:val="28"/>
           <w:szCs w:val="28"/>
         </w:rPr>
         <w:lastRenderedPageBreak/>
         <w:drawing>
-          <wp:inline distT="0" distB="0" distL="0" distR="0" wp14:anchorId="43E22165" wp14:editId="6B873A69">
-            <wp:extent cx="5208422" cy="4489654"/>
-            <wp:effectExtent l="19050" t="19050" r="11430" b="25400"/>
-            <wp:docPr id="2" name="Рисунок 2"/>
+          <wp:inline distT="0" distB="0" distL="0" distR="0" wp14:anchorId="260FE2EA" wp14:editId="17DE8196">
+            <wp:extent cx="5065014" cy="4341673"/>
+            <wp:effectExtent l="19050" t="19050" r="21590" b="20955"/>
+            <wp:docPr id="4" name="Рисунок 4"/>
             <wp:cNvGraphicFramePr>
               <a:graphicFrameLocks xmlns:a="http://schemas.openxmlformats.org/drawingml/2006/main" noChangeAspect="1"/>
             </wp:cNvGraphicFramePr>
@@ -1175,7 +1358,7 @@
                   <pic:spPr>
                     <a:xfrm>
                       <a:off x="0" y="0"/>
-                      <a:ext cx="5215830" cy="4496039"/>
+                      <a:ext cx="5073565" cy="4349003"/>
                     </a:xfrm>
                     <a:prstGeom prst="rect">
                       <a:avLst/>
@@ -1276,7 +1459,23 @@
           <w:sz w:val="28"/>
           <w:szCs w:val="28"/>
         </w:rPr>
-        <w:t>Список правил, в которых антецедент и консеквент суммарно включают в себя не более семи объектов представлен на рисунке 3.</w:t>
+        <w:t xml:space="preserve">Список правил, в которых антецедент и </w:t>
+      </w:r>
+      <w:proofErr w:type="spellStart"/>
+      <w:r>
+        <w:rPr>
+          <w:sz w:val="28"/>
+          <w:szCs w:val="28"/>
+        </w:rPr>
+        <w:t>консеквент</w:t>
+      </w:r>
+      <w:proofErr w:type="spellEnd"/>
+      <w:r>
+        <w:rPr>
+          <w:sz w:val="28"/>
+          <w:szCs w:val="28"/>
+        </w:rPr>
+        <w:t xml:space="preserve"> суммарно включают в себя не более семи объектов представлен на рисунке 3.</w:t>
       </w:r>
     </w:p>
     <w:p>
@@ -1293,6 +1492,7 @@
       </w:pPr>
       <w:r>
         <w:rPr>
+          <w:noProof/>
           <w:sz w:val="28"/>
           <w:szCs w:val="28"/>
         </w:rPr>
@@ -1389,7 +1589,41 @@
           <w:sz w:val="28"/>
           <w:szCs w:val="28"/>
         </w:rPr>
-        <w:t>Глядя на датасет можно сделать вывод о том, что чаще всего встречаются правила с консеквентом минеральная вода или макароны. Это означает, что эти продукты часто берут в сочетании с другими продуктами. Глядя на достоверность, самыми</w:t>
+        <w:t xml:space="preserve">Глядя на </w:t>
+      </w:r>
+      <w:proofErr w:type="spellStart"/>
+      <w:proofErr w:type="gramStart"/>
+      <w:r>
+        <w:rPr>
+          <w:sz w:val="28"/>
+          <w:szCs w:val="28"/>
+        </w:rPr>
+        <w:t>датасет</w:t>
+      </w:r>
+      <w:proofErr w:type="spellEnd"/>
+      <w:proofErr w:type="gramEnd"/>
+      <w:r>
+        <w:rPr>
+          <w:sz w:val="28"/>
+          <w:szCs w:val="28"/>
+        </w:rPr>
+        <w:t xml:space="preserve"> можно сделать вывод о том, что чаще всего встречаются правила с </w:t>
+      </w:r>
+      <w:proofErr w:type="spellStart"/>
+      <w:r>
+        <w:rPr>
+          <w:sz w:val="28"/>
+          <w:szCs w:val="28"/>
+        </w:rPr>
+        <w:t>консеквентом</w:t>
+      </w:r>
+      <w:proofErr w:type="spellEnd"/>
+      <w:r>
+        <w:rPr>
+          <w:sz w:val="28"/>
+          <w:szCs w:val="28"/>
+        </w:rPr>
+        <w:t xml:space="preserve"> минеральная вода или макароны. Это означает, что эти продукты часто берут в сочетании с другими продуктами. Глядя на достоверность, самыми</w:t>
       </w:r>
       <w:r>
         <w:rPr>
@@ -1969,6 +2203,7 @@
   <w:style w:type="character" w:default="1" w:styleId="a0">
     <w:name w:val="Default Paragraph Font"/>
     <w:uiPriority w:val="1"/>
+    <w:semiHidden/>
     <w:unhideWhenUsed/>
   </w:style>
   <w:style w:type="table" w:default="1" w:styleId="a1">

</xml_diff>